<commit_message>
create Dockerfile and .dockerignore for all services
</commit_message>
<xml_diff>
--- a/Microservices with Node JS and React.docx
+++ b/Microservices with Node JS and React.docx
@@ -25,26 +25,44 @@
       </w:pPr>
       <w:proofErr w:type="spellStart"/>
       <w:r>
+        <w:rPr>
+          <w:highlight w:val="green"/>
+        </w:rPr>
         <w:t>Section</w:t>
       </w:r>
       <w:proofErr w:type="spellEnd"/>
       <w:r>
+        <w:rPr>
+          <w:highlight w:val="green"/>
+        </w:rPr>
         <w:t xml:space="preserve"> 1: </w:t>
       </w:r>
       <w:proofErr w:type="spellStart"/>
       <w:r>
+        <w:rPr>
+          <w:highlight w:val="green"/>
+        </w:rPr>
         <w:t>Fundamental</w:t>
       </w:r>
       <w:proofErr w:type="spellEnd"/>
       <w:r>
-        <w:t xml:space="preserve"> </w:t>
-      </w:r>
-      <w:proofErr w:type="spellStart"/>
-      <w:r>
+        <w:rPr>
+          <w:highlight w:val="green"/>
+        </w:rPr>
+        <w:t xml:space="preserve"> </w:t>
+      </w:r>
+      <w:proofErr w:type="spellStart"/>
+      <w:r>
+        <w:rPr>
+          <w:highlight w:val="green"/>
+        </w:rPr>
         <w:t>Ideas</w:t>
       </w:r>
       <w:proofErr w:type="spellEnd"/>
       <w:r>
+        <w:rPr>
+          <w:highlight w:val="green"/>
+        </w:rPr>
         <w:t xml:space="preserve"> Around Microservice</w:t>
       </w:r>
     </w:p>
@@ -3132,8 +3150,6 @@
         </w:rPr>
         <w:t>hơn</w:t>
       </w:r>
-      <w:bookmarkStart w:id="4" w:name="_7rju6gmzg7tm" w:colFirst="0" w:colLast="0"/>
-      <w:bookmarkEnd w:id="4"/>
       <w:proofErr w:type="spellEnd"/>
     </w:p>
     <w:p>
@@ -3146,14 +3162,21 @@
       </w:pPr>
       <w:proofErr w:type="spellStart"/>
       <w:r>
+        <w:rPr>
+          <w:highlight w:val="green"/>
+        </w:rPr>
         <w:t>Section</w:t>
       </w:r>
       <w:proofErr w:type="spellEnd"/>
       <w:r>
+        <w:rPr>
+          <w:highlight w:val="green"/>
+        </w:rPr>
         <w:t xml:space="preserve"> 2:</w:t>
       </w:r>
       <w:r>
         <w:rPr>
+          <w:highlight w:val="green"/>
           <w:lang w:val="en-US"/>
         </w:rPr>
         <w:t xml:space="preserve"> A Mini-Microservices App</w:t>
@@ -3449,6 +3472,31 @@
     </w:p>
     <w:p>
       <w:pPr>
+        <w:pStyle w:val="Heading2"/>
+        <w:jc w:val="center"/>
+        <w:rPr>
+          <w:lang w:val="en-US"/>
+        </w:rPr>
+      </w:pPr>
+      <w:bookmarkStart w:id="4" w:name="_8h7owvhrh9o7" w:colFirst="0" w:colLast="0"/>
+      <w:bookmarkEnd w:id="4"/>
+      <w:proofErr w:type="spellStart"/>
+      <w:r>
+        <w:t>Section</w:t>
+      </w:r>
+      <w:proofErr w:type="spellEnd"/>
+      <w:r>
+        <w:t xml:space="preserve"> 3:</w:t>
+      </w:r>
+      <w:r>
+        <w:rPr>
+          <w:lang w:val="en-US"/>
+        </w:rPr>
+        <w:t xml:space="preserve"> Running Services with Docker</w:t>
+      </w:r>
+    </w:p>
+    <w:p>
+      <w:pPr>
         <w:pStyle w:val="Heading3"/>
         <w:numPr>
           <w:ilvl w:val="0"/>
@@ -3462,9 +3510,20 @@
         <w:rPr>
           <w:lang w:val="en-US"/>
         </w:rPr>
-        <w:lastRenderedPageBreak/>
-        <w:t>??</w:t>
-      </w:r>
+        <w:t>?</w:t>
+      </w:r>
+    </w:p>
+    <w:p>
+      <w:pPr>
+        <w:pStyle w:val="ListParagraph"/>
+        <w:numPr>
+          <w:ilvl w:val="0"/>
+          <w:numId w:val="2"/>
+        </w:numPr>
+        <w:rPr>
+          <w:lang w:val="en-US"/>
+        </w:rPr>
+      </w:pPr>
     </w:p>
     <w:p>
       <w:pPr>
@@ -3481,7 +3540,8 @@
         <w:rPr>
           <w:lang w:val="en-US"/>
         </w:rPr>
-        <w:t>??</w:t>
+        <w:lastRenderedPageBreak/>
+        <w:t>?</w:t>
       </w:r>
     </w:p>
     <w:p>
@@ -3489,15 +3549,21 @@
         <w:pStyle w:val="Heading2"/>
         <w:jc w:val="center"/>
       </w:pPr>
-      <w:bookmarkStart w:id="5" w:name="_8h7owvhrh9o7" w:colFirst="0" w:colLast="0"/>
+      <w:bookmarkStart w:id="5" w:name="_xha9182b2gcw" w:colFirst="0" w:colLast="0"/>
       <w:bookmarkEnd w:id="5"/>
       <w:proofErr w:type="spellStart"/>
       <w:r>
+        <w:rPr>
+          <w:highlight w:val="green"/>
+        </w:rPr>
         <w:t>Section</w:t>
       </w:r>
       <w:proofErr w:type="spellEnd"/>
       <w:r>
-        <w:t xml:space="preserve"> 3:</w:t>
+        <w:rPr>
+          <w:highlight w:val="green"/>
+        </w:rPr>
+        <w:t xml:space="preserve"> 4:</w:t>
       </w:r>
     </w:p>
     <w:p>
@@ -3505,10 +3571,13 @@
         <w:pStyle w:val="Heading2"/>
         <w:jc w:val="center"/>
       </w:pPr>
-      <w:bookmarkStart w:id="6" w:name="_xha9182b2gcw" w:colFirst="0" w:colLast="0"/>
+      <w:bookmarkStart w:id="6" w:name="_nebxa1gqx5v2" w:colFirst="0" w:colLast="0"/>
       <w:bookmarkEnd w:id="6"/>
       <w:r>
-        <w:t>Section 4:</w:t>
+        <w:rPr>
+          <w:highlight w:val="green"/>
+        </w:rPr>
+        <w:t>Section 5:</w:t>
       </w:r>
     </w:p>
     <w:p>
@@ -3516,165 +3585,251 @@
         <w:pStyle w:val="Heading2"/>
         <w:jc w:val="center"/>
       </w:pPr>
-      <w:bookmarkStart w:id="7" w:name="_nebxa1gqx5v2" w:colFirst="0" w:colLast="0"/>
+      <w:bookmarkStart w:id="7" w:name="_i22b6q4ooz5j" w:colFirst="0" w:colLast="0"/>
       <w:bookmarkEnd w:id="7"/>
       <w:r>
-        <w:t>Section 5:</w:t>
+        <w:rPr>
+          <w:highlight w:val="green"/>
+        </w:rPr>
+        <w:t>Section 6:</w:t>
       </w:r>
     </w:p>
     <w:p>
       <w:pPr>
         <w:pStyle w:val="Heading2"/>
         <w:jc w:val="center"/>
-      </w:pPr>
-      <w:bookmarkStart w:id="8" w:name="_i22b6q4ooz5j" w:colFirst="0" w:colLast="0"/>
+        <w:rPr>
+          <w:highlight w:val="green"/>
+        </w:rPr>
+      </w:pPr>
+      <w:bookmarkStart w:id="8" w:name="_hyyonm5alodn" w:colFirst="0" w:colLast="0"/>
       <w:bookmarkEnd w:id="8"/>
       <w:r>
-        <w:t>Section 6:</w:t>
+        <w:rPr>
+          <w:highlight w:val="green"/>
+        </w:rPr>
+        <w:t>Section 7:</w:t>
       </w:r>
     </w:p>
     <w:p>
       <w:pPr>
         <w:pStyle w:val="Heading2"/>
         <w:jc w:val="center"/>
-      </w:pPr>
-      <w:bookmarkStart w:id="9" w:name="_hyyonm5alodn" w:colFirst="0" w:colLast="0"/>
+        <w:rPr>
+          <w:highlight w:val="green"/>
+        </w:rPr>
+      </w:pPr>
+      <w:bookmarkStart w:id="9" w:name="_bhc8lhw88fqw" w:colFirst="0" w:colLast="0"/>
       <w:bookmarkEnd w:id="9"/>
       <w:r>
-        <w:t>Section 7:</w:t>
+        <w:rPr>
+          <w:highlight w:val="green"/>
+        </w:rPr>
+        <w:t>Section 8:</w:t>
       </w:r>
     </w:p>
     <w:p>
       <w:pPr>
         <w:pStyle w:val="Heading2"/>
         <w:jc w:val="center"/>
-      </w:pPr>
-      <w:bookmarkStart w:id="10" w:name="_bhc8lhw88fqw" w:colFirst="0" w:colLast="0"/>
+        <w:rPr>
+          <w:highlight w:val="green"/>
+        </w:rPr>
+      </w:pPr>
+      <w:bookmarkStart w:id="10" w:name="_gbfxd0sv38zn" w:colFirst="0" w:colLast="0"/>
       <w:bookmarkEnd w:id="10"/>
       <w:r>
-        <w:t>Section 8:</w:t>
+        <w:rPr>
+          <w:highlight w:val="green"/>
+        </w:rPr>
+        <w:t>Section 9:</w:t>
       </w:r>
     </w:p>
     <w:p>
       <w:pPr>
         <w:pStyle w:val="Heading2"/>
         <w:jc w:val="center"/>
-      </w:pPr>
-      <w:bookmarkStart w:id="11" w:name="_gbfxd0sv38zn" w:colFirst="0" w:colLast="0"/>
+        <w:rPr>
+          <w:highlight w:val="green"/>
+        </w:rPr>
+      </w:pPr>
+      <w:bookmarkStart w:id="11" w:name="_x8du0qhxf1qt" w:colFirst="0" w:colLast="0"/>
       <w:bookmarkEnd w:id="11"/>
       <w:r>
-        <w:t>Section 9:</w:t>
+        <w:rPr>
+          <w:highlight w:val="green"/>
+        </w:rPr>
+        <w:t>Section 10:</w:t>
       </w:r>
     </w:p>
     <w:p>
       <w:pPr>
         <w:pStyle w:val="Heading2"/>
         <w:jc w:val="center"/>
-      </w:pPr>
-      <w:bookmarkStart w:id="12" w:name="_x8du0qhxf1qt" w:colFirst="0" w:colLast="0"/>
+        <w:rPr>
+          <w:highlight w:val="green"/>
+        </w:rPr>
+      </w:pPr>
+      <w:bookmarkStart w:id="12" w:name="_r5gb8decdv68" w:colFirst="0" w:colLast="0"/>
       <w:bookmarkEnd w:id="12"/>
       <w:r>
-        <w:t>Section 10:</w:t>
+        <w:rPr>
+          <w:highlight w:val="green"/>
+        </w:rPr>
+        <w:t>Section 11:</w:t>
       </w:r>
     </w:p>
     <w:p>
       <w:pPr>
         <w:pStyle w:val="Heading2"/>
         <w:jc w:val="center"/>
-      </w:pPr>
-      <w:bookmarkStart w:id="13" w:name="_r5gb8decdv68" w:colFirst="0" w:colLast="0"/>
+        <w:rPr>
+          <w:highlight w:val="green"/>
+        </w:rPr>
+      </w:pPr>
+      <w:bookmarkStart w:id="13" w:name="_aqi1imnnmk0" w:colFirst="0" w:colLast="0"/>
       <w:bookmarkEnd w:id="13"/>
       <w:r>
-        <w:t>Section 11:</w:t>
+        <w:rPr>
+          <w:highlight w:val="green"/>
+        </w:rPr>
+        <w:t>Section 12:</w:t>
       </w:r>
     </w:p>
     <w:p>
       <w:pPr>
         <w:pStyle w:val="Heading2"/>
         <w:jc w:val="center"/>
-      </w:pPr>
-      <w:bookmarkStart w:id="14" w:name="_aqi1imnnmk0" w:colFirst="0" w:colLast="0"/>
+        <w:rPr>
+          <w:highlight w:val="green"/>
+        </w:rPr>
+      </w:pPr>
+      <w:bookmarkStart w:id="14" w:name="_x9xlq6sqrsmj" w:colFirst="0" w:colLast="0"/>
       <w:bookmarkEnd w:id="14"/>
       <w:r>
-        <w:t>Section 12:</w:t>
+        <w:rPr>
+          <w:highlight w:val="green"/>
+        </w:rPr>
+        <w:t>Section 13:</w:t>
       </w:r>
     </w:p>
     <w:p>
       <w:pPr>
         <w:pStyle w:val="Heading2"/>
         <w:jc w:val="center"/>
-      </w:pPr>
-      <w:bookmarkStart w:id="15" w:name="_x9xlq6sqrsmj" w:colFirst="0" w:colLast="0"/>
+        <w:rPr>
+          <w:highlight w:val="green"/>
+        </w:rPr>
+      </w:pPr>
+      <w:bookmarkStart w:id="15" w:name="_c3u8efijszee" w:colFirst="0" w:colLast="0"/>
       <w:bookmarkEnd w:id="15"/>
       <w:r>
-        <w:t>Section 13:</w:t>
+        <w:rPr>
+          <w:highlight w:val="green"/>
+        </w:rPr>
+        <w:t>Section 14:</w:t>
       </w:r>
     </w:p>
     <w:p>
       <w:pPr>
         <w:pStyle w:val="Heading2"/>
         <w:jc w:val="center"/>
-      </w:pPr>
-      <w:bookmarkStart w:id="16" w:name="_c3u8efijszee" w:colFirst="0" w:colLast="0"/>
+        <w:rPr>
+          <w:highlight w:val="green"/>
+        </w:rPr>
+      </w:pPr>
+      <w:bookmarkStart w:id="16" w:name="_fvhfwweo16t6" w:colFirst="0" w:colLast="0"/>
       <w:bookmarkEnd w:id="16"/>
       <w:r>
-        <w:t>Section 14:</w:t>
+        <w:rPr>
+          <w:highlight w:val="green"/>
+        </w:rPr>
+        <w:t>Section 15:</w:t>
       </w:r>
     </w:p>
     <w:p>
       <w:pPr>
         <w:pStyle w:val="Heading2"/>
         <w:jc w:val="center"/>
-      </w:pPr>
-      <w:bookmarkStart w:id="17" w:name="_fvhfwweo16t6" w:colFirst="0" w:colLast="0"/>
+        <w:rPr>
+          <w:highlight w:val="green"/>
+        </w:rPr>
+      </w:pPr>
+      <w:bookmarkStart w:id="17" w:name="_zb1qc5ai7p4s" w:colFirst="0" w:colLast="0"/>
       <w:bookmarkEnd w:id="17"/>
       <w:r>
-        <w:t>Section 15:</w:t>
+        <w:rPr>
+          <w:highlight w:val="green"/>
+        </w:rPr>
+        <w:t>Section 16:</w:t>
       </w:r>
     </w:p>
     <w:p>
       <w:pPr>
         <w:pStyle w:val="Heading2"/>
         <w:jc w:val="center"/>
-      </w:pPr>
-      <w:bookmarkStart w:id="18" w:name="_zb1qc5ai7p4s" w:colFirst="0" w:colLast="0"/>
+        <w:rPr>
+          <w:highlight w:val="green"/>
+        </w:rPr>
+      </w:pPr>
+      <w:bookmarkStart w:id="18" w:name="_avslfvhef0in" w:colFirst="0" w:colLast="0"/>
       <w:bookmarkEnd w:id="18"/>
       <w:r>
-        <w:t>Section 16:</w:t>
+        <w:rPr>
+          <w:highlight w:val="green"/>
+        </w:rPr>
+        <w:t>Section 17:</w:t>
       </w:r>
     </w:p>
     <w:p>
       <w:pPr>
         <w:pStyle w:val="Heading2"/>
         <w:jc w:val="center"/>
-      </w:pPr>
-      <w:bookmarkStart w:id="19" w:name="_avslfvhef0in" w:colFirst="0" w:colLast="0"/>
+        <w:rPr>
+          <w:highlight w:val="green"/>
+        </w:rPr>
+      </w:pPr>
+      <w:bookmarkStart w:id="19" w:name="_bcegiafnl75n" w:colFirst="0" w:colLast="0"/>
       <w:bookmarkEnd w:id="19"/>
       <w:r>
-        <w:t>Section 17:</w:t>
+        <w:rPr>
+          <w:highlight w:val="green"/>
+        </w:rPr>
+        <w:t>Section 18:</w:t>
       </w:r>
     </w:p>
     <w:p>
       <w:pPr>
         <w:pStyle w:val="Heading2"/>
         <w:jc w:val="center"/>
-      </w:pPr>
-      <w:bookmarkStart w:id="20" w:name="_bcegiafnl75n" w:colFirst="0" w:colLast="0"/>
+        <w:rPr>
+          <w:highlight w:val="green"/>
+        </w:rPr>
+      </w:pPr>
+      <w:bookmarkStart w:id="20" w:name="_kmqmrpg27t83" w:colFirst="0" w:colLast="0"/>
       <w:bookmarkEnd w:id="20"/>
       <w:r>
-        <w:t>Section 18:</w:t>
+        <w:rPr>
+          <w:highlight w:val="green"/>
+        </w:rPr>
+        <w:t>Section 19:</w:t>
       </w:r>
     </w:p>
     <w:p>
       <w:pPr>
         <w:pStyle w:val="Heading2"/>
         <w:jc w:val="center"/>
-      </w:pPr>
-      <w:bookmarkStart w:id="21" w:name="_kmqmrpg27t83" w:colFirst="0" w:colLast="0"/>
+        <w:rPr>
+          <w:highlight w:val="green"/>
+        </w:rPr>
+      </w:pPr>
+      <w:bookmarkStart w:id="21" w:name="_nnhgzh35omp7" w:colFirst="0" w:colLast="0"/>
       <w:bookmarkEnd w:id="21"/>
       <w:r>
-        <w:lastRenderedPageBreak/>
-        <w:t>Section 19:</w:t>
+        <w:rPr>
+          <w:highlight w:val="green"/>
+        </w:rPr>
+        <w:t>Section 20:</w:t>
       </w:r>
     </w:p>
     <w:p>
@@ -3682,10 +3837,11 @@
         <w:pStyle w:val="Heading2"/>
         <w:jc w:val="center"/>
       </w:pPr>
-      <w:bookmarkStart w:id="22" w:name="_nnhgzh35omp7" w:colFirst="0" w:colLast="0"/>
+      <w:bookmarkStart w:id="22" w:name="_cr1sekonana" w:colFirst="0" w:colLast="0"/>
       <w:bookmarkEnd w:id="22"/>
       <w:r>
-        <w:t>Section 20:</w:t>
+        <w:lastRenderedPageBreak/>
+        <w:t>Section 21:</w:t>
       </w:r>
     </w:p>
     <w:p>
@@ -3693,10 +3849,10 @@
         <w:pStyle w:val="Heading2"/>
         <w:jc w:val="center"/>
       </w:pPr>
-      <w:bookmarkStart w:id="23" w:name="_cr1sekonana" w:colFirst="0" w:colLast="0"/>
+      <w:bookmarkStart w:id="23" w:name="_1sgs173lzr8o" w:colFirst="0" w:colLast="0"/>
       <w:bookmarkEnd w:id="23"/>
       <w:r>
-        <w:t>Section 21:</w:t>
+        <w:t>Section 22:</w:t>
       </w:r>
     </w:p>
     <w:p>
@@ -3704,10 +3860,10 @@
         <w:pStyle w:val="Heading2"/>
         <w:jc w:val="center"/>
       </w:pPr>
-      <w:bookmarkStart w:id="24" w:name="_1sgs173lzr8o" w:colFirst="0" w:colLast="0"/>
+      <w:bookmarkStart w:id="24" w:name="_iiri03wvv6fm" w:colFirst="0" w:colLast="0"/>
       <w:bookmarkEnd w:id="24"/>
       <w:r>
-        <w:t>Section 22:</w:t>
+        <w:t>Section 23:</w:t>
       </w:r>
     </w:p>
     <w:p>
@@ -3715,10 +3871,10 @@
         <w:pStyle w:val="Heading2"/>
         <w:jc w:val="center"/>
       </w:pPr>
-      <w:bookmarkStart w:id="25" w:name="_iiri03wvv6fm" w:colFirst="0" w:colLast="0"/>
+      <w:bookmarkStart w:id="25" w:name="_opzzqi62z1p4" w:colFirst="0" w:colLast="0"/>
       <w:bookmarkEnd w:id="25"/>
       <w:r>
-        <w:t>Section 23:</w:t>
+        <w:t>Section 24:</w:t>
       </w:r>
     </w:p>
     <w:p>
@@ -3726,10 +3882,10 @@
         <w:pStyle w:val="Heading2"/>
         <w:jc w:val="center"/>
       </w:pPr>
-      <w:bookmarkStart w:id="26" w:name="_opzzqi62z1p4" w:colFirst="0" w:colLast="0"/>
+      <w:bookmarkStart w:id="26" w:name="_o8nio7k0lpa0" w:colFirst="0" w:colLast="0"/>
       <w:bookmarkEnd w:id="26"/>
       <w:r>
-        <w:t>Section 24:</w:t>
+        <w:t>Section 25:</w:t>
       </w:r>
     </w:p>
     <w:p>
@@ -3737,24 +3893,13 @@
         <w:pStyle w:val="Heading2"/>
         <w:jc w:val="center"/>
       </w:pPr>
-      <w:bookmarkStart w:id="27" w:name="_o8nio7k0lpa0" w:colFirst="0" w:colLast="0"/>
+      <w:bookmarkStart w:id="27" w:name="_6ehysgs4zfx3" w:colFirst="0" w:colLast="0"/>
       <w:bookmarkEnd w:id="27"/>
       <w:r>
-        <w:t>Section 25:</w:t>
-      </w:r>
-    </w:p>
-    <w:p>
-      <w:pPr>
-        <w:pStyle w:val="Heading2"/>
-        <w:jc w:val="center"/>
-      </w:pPr>
-      <w:bookmarkStart w:id="28" w:name="_6ehysgs4zfx3" w:colFirst="0" w:colLast="0"/>
+        <w:t>Section 26:</w:t>
+      </w:r>
+      <w:bookmarkStart w:id="28" w:name="_3r5spb8eoyxy" w:colFirst="0" w:colLast="0"/>
       <w:bookmarkEnd w:id="28"/>
-      <w:r>
-        <w:t>Section 26:</w:t>
-      </w:r>
-      <w:bookmarkStart w:id="29" w:name="_3r5spb8eoyxy" w:colFirst="0" w:colLast="0"/>
-      <w:bookmarkEnd w:id="29"/>
     </w:p>
     <w:p>
       <w:pPr>

</xml_diff>